<commit_message>
Update report ECE 421 Project 3.docx
</commit_message>
<xml_diff>
--- a/yew-app/report/report ECE 421 Project 3.docx
+++ b/yew-app/report/report ECE 421 Project 3.docx
@@ -52,7 +52,16 @@
         <w:jc w:val="center"/>
       </w:pPr>
       <w:r>
-        <w:t>ECE 421 Project 2: Trees, Trees, and More Trees</w:t>
+        <w:t xml:space="preserve">ECE 421 Project </w:t>
+      </w:r>
+      <w:r>
+        <w:t>3</w:t>
+      </w:r>
+      <w:r>
+        <w:t xml:space="preserve">: </w:t>
+      </w:r>
+      <w:r>
+        <w:t>Connect-4 and Toot-Otto in Rust</w:t>
       </w:r>
     </w:p>
     <w:p>
@@ -119,10 +128,7 @@
         <w:jc w:val="center"/>
       </w:pPr>
       <w:r>
-        <w:t xml:space="preserve">March </w:t>
-      </w:r>
-      <w:r>
-        <w:t>20</w:t>
+        <w:t>April 12</w:t>
       </w:r>
       <w:r>
         <w:t>, 2024</w:t>
@@ -239,6 +245,12 @@
       </w:pPr>
     </w:p>
     <w:p/>
+    <w:p/>
+    <w:p/>
+    <w:p/>
+    <w:p/>
+    <w:p/>
+    <w:p/>
     <w:p>
       <w:pPr>
         <w:rPr>
@@ -253,6 +265,7 @@
           <w:bCs/>
           <w:u w:val="single"/>
         </w:rPr>
+        <w:lastRenderedPageBreak/>
         <w:t>Overview:</w:t>
       </w:r>
     </w:p>
@@ -276,7 +289,6 @@
           <w:bCs/>
           <w:u w:val="single"/>
         </w:rPr>
-        <w:lastRenderedPageBreak/>
         <w:t>User Manual</w:t>
       </w:r>
       <w:r>
@@ -2862,6 +2874,7 @@
           <w:lang w:eastAsia="en-CA"/>
           <w14:ligatures w14:val="none"/>
         </w:rPr>
+        <w:lastRenderedPageBreak/>
         <w:t xml:space="preserve">    </w:t>
       </w:r>
       <w:r>
@@ -3567,7 +3580,6 @@
           <w:lang w:eastAsia="en-CA"/>
           <w14:ligatures w14:val="none"/>
         </w:rPr>
-        <w:lastRenderedPageBreak/>
         <w:t xml:space="preserve">    </w:t>
       </w:r>
       <w:proofErr w:type="spellStart"/>
@@ -5461,6 +5473,7 @@
           <w:b/>
           <w:bCs/>
         </w:rPr>
+        <w:lastRenderedPageBreak/>
         <w:t>Program-based Tree Tester</w:t>
       </w:r>
       <w:bookmarkEnd w:id="0"/>
@@ -5536,7 +5549,6 @@
     </w:p>
     <w:p>
       <w:r>
-        <w:lastRenderedPageBreak/>
         <w:t>3. The program will prompt you to chose to build a Red-Black tree or AVL tree.</w:t>
       </w:r>
     </w:p>
@@ -5771,6 +5783,7 @@
           <w:bCs/>
           <w:u w:val="single"/>
         </w:rPr>
+        <w:lastRenderedPageBreak/>
         <w:t xml:space="preserve">Major </w:t>
       </w:r>
       <w:r>
@@ -5851,7 +5864,6 @@
         </w:numPr>
       </w:pPr>
       <w:r>
-        <w:lastRenderedPageBreak/>
         <w:t>We added ‘pre-order traversal’ function (It was not specified in the initial crate request, but it was similar to implements as the in-order version, so we added it; as seen in the user manual).</w:t>
       </w:r>
     </w:p>
@@ -6181,6 +6193,7 @@
           <w:bCs/>
           <w:u w:val="single"/>
         </w:rPr>
+        <w:lastRenderedPageBreak/>
         <w:t>Design</w:t>
       </w:r>
       <w:r>
@@ -6268,11 +6281,7 @@
     </w:p>
     <w:p>
       <w:r>
-        <w:t xml:space="preserve">Both AVL and Red-Black tree provide self balancing mechanisms that allow its total structure to remain in such a way that worst case searching for an element would be </w:t>
-      </w:r>
-      <w:r>
-        <w:lastRenderedPageBreak/>
-        <w:t>O(</w:t>
+        <w:t>Both AVL and Red-Black tree provide self balancing mechanisms that allow its total structure to remain in such a way that worst case searching for an element would be O(</w:t>
       </w:r>
       <w:proofErr w:type="spellStart"/>
       <w:r>
@@ -6542,6 +6551,7 @@
           <w:bCs/>
           <w:u w:val="single"/>
         </w:rPr>
+        <w:lastRenderedPageBreak/>
         <w:t>Details of any</w:t>
       </w:r>
       <w:r>
@@ -6590,7 +6600,6 @@
         </w:numPr>
       </w:pPr>
       <w:r>
-        <w:lastRenderedPageBreak/>
         <w:t>Our trees could ideally be set up with any data types that have inherit sortable values, but we only set ours up for integers.</w:t>
       </w:r>
     </w:p>
@@ -6918,6 +6927,7 @@
     </w:p>
     <w:p>
       <w:r>
+        <w:lastRenderedPageBreak/>
         <w:t xml:space="preserve">We used the criterion crate to benchmark our tree using the requested specifications (10000 to 130000 entries, insert and search separately). We also compared it to a binary search tee crate (Ref: </w:t>
       </w:r>
       <w:hyperlink r:id="rId7" w:history="1">
@@ -6940,7 +6950,6 @@
         <w:rPr>
           <w:noProof/>
         </w:rPr>
-        <w:lastRenderedPageBreak/>
         <w:drawing>
           <wp:inline distT="0" distB="0" distL="0" distR="0" wp14:anchorId="24499943" wp14:editId="36896819">
             <wp:extent cx="5000625" cy="3490913"/>
@@ -6993,6 +7002,7 @@
     </w:p>
     <w:p>
       <w:r>
+        <w:lastRenderedPageBreak/>
         <w:t>Both graphs have comparable speeds between graph type, for both operation types, but ours are unfortunately slower than the simple binary search tree crate (maybe its not simple and is optimized).</w:t>
       </w:r>
     </w:p>
@@ -7014,7 +7024,6 @@
           <w:b/>
           <w:bCs/>
         </w:rPr>
-        <w:lastRenderedPageBreak/>
         <w:t xml:space="preserve">Which data structure is more efficient? </w:t>
       </w:r>
     </w:p>

</xml_diff>